<commit_message>
update on flow chart
</commit_message>
<xml_diff>
--- a/Software_Project_Writing_Machine/1.ProjectPlan/ProjectPlanningChengyuZHANG.docx
+++ b/Software_Project_Writing_Machine/1.ProjectPlan/ProjectPlanningChengyuZHANG.docx
@@ -1661,21 +1661,7 @@
           <w:rFonts w:ascii="Arial" w:hAnsi="Arial" w:cs="Arial"/>
           <w:color w:val="000000" w:themeColor="text1"/>
         </w:rPr>
-        <w:t>current</w:t>
-      </w:r>
-      <w:r>
-        <w:rPr>
-          <w:rFonts w:ascii="Arial" w:hAnsi="Arial" w:cs="Arial"/>
-          <w:color w:val="000000" w:themeColor="text1"/>
-        </w:rPr>
-        <w:t>Y</w:t>
-      </w:r>
-      <w:r>
-        <w:rPr>
-          <w:rFonts w:ascii="Arial" w:hAnsi="Arial" w:cs="Arial"/>
-          <w:color w:val="000000" w:themeColor="text1"/>
-        </w:rPr>
-        <w:t>Offset</w:t>
+        <w:t>currentYOffset</w:t>
       </w:r>
       <w:proofErr w:type="spellEnd"/>
       <w:r>
@@ -1747,14 +1733,7 @@
           <w:rFonts w:ascii="Arial" w:hAnsi="Arial" w:cs="Arial"/>
           <w:color w:val="000000" w:themeColor="text1"/>
         </w:rPr>
-        <w:t xml:space="preserve"> ]</w:t>
-      </w:r>
-      <w:r>
-        <w:rPr>
-          <w:rFonts w:ascii="Arial" w:hAnsi="Arial" w:cs="Arial"/>
-          <w:color w:val="000000" w:themeColor="text1"/>
-        </w:rPr>
-        <w:t xml:space="preserve">: return </w:t>
+        <w:t xml:space="preserve"> ]: return </w:t>
       </w:r>
       <w:r>
         <w:rPr>
@@ -2219,14 +2198,7 @@
           <w:rFonts w:ascii="Arial" w:hAnsi="Arial" w:cs="Arial"/>
           <w:color w:val="000000" w:themeColor="text1"/>
         </w:rPr>
-        <w:t>tempOffset</w:t>
-      </w:r>
-      <w:r>
-        <w:rPr>
-          <w:rFonts w:ascii="Arial" w:hAnsi="Arial" w:cs="Arial"/>
-          <w:color w:val="000000" w:themeColor="text1"/>
-        </w:rPr>
-        <w:t>Y</w:t>
+        <w:t>tempOffsetY</w:t>
       </w:r>
       <w:proofErr w:type="spellEnd"/>
       <w:r>
@@ -2234,14 +2206,7 @@
           <w:rFonts w:ascii="Arial" w:hAnsi="Arial" w:cs="Arial"/>
           <w:color w:val="000000" w:themeColor="text1"/>
         </w:rPr>
-        <w:t xml:space="preserve">: </w:t>
-      </w:r>
-      <w:r>
-        <w:rPr>
-          <w:rFonts w:ascii="Arial" w:hAnsi="Arial" w:cs="Arial"/>
-          <w:color w:val="000000" w:themeColor="text1"/>
-        </w:rPr>
-        <w:t>the offset position</w:t>
+        <w:t>: the offset position</w:t>
       </w:r>
       <w:r>
         <w:rPr>
@@ -2284,7 +2249,7 @@
     <w:p>
       <w:pPr>
         <w:rPr>
-          <w:rFonts w:ascii="Arial" w:hAnsi="Arial" w:cs="Arial" w:hint="eastAsia"/>
+          <w:rFonts w:ascii="Arial" w:hAnsi="Arial" w:cs="Arial"/>
           <w:color w:val="000000" w:themeColor="text1"/>
         </w:rPr>
       </w:pPr>
@@ -2363,9 +2328,9 @@
         <w:tblLook w:val="04A0" w:firstRow="1" w:lastRow="0" w:firstColumn="1" w:lastColumn="0" w:noHBand="0" w:noVBand="1"/>
       </w:tblPr>
       <w:tblGrid>
-        <w:gridCol w:w="1970"/>
-        <w:gridCol w:w="1709"/>
-        <w:gridCol w:w="4611"/>
+        <w:gridCol w:w="2110"/>
+        <w:gridCol w:w="1663"/>
+        <w:gridCol w:w="4517"/>
       </w:tblGrid>
       <w:tr>
         <w:tc>
@@ -2428,7 +2393,7 @@
       </w:tr>
       <w:tr>
         <w:trPr>
-          <w:trHeight w:val="539"/>
+          <w:trHeight w:val="311"/>
         </w:trPr>
         <w:tc>
           <w:tcPr>
@@ -2437,10 +2402,26 @@
           <w:p>
             <w:pPr>
               <w:rPr>
-                <w:rFonts w:ascii="Arial" w:hAnsi="Arial" w:cs="Arial"/>
+                <w:rFonts w:ascii="Arial" w:hAnsi="Arial" w:cs="Arial" w:hint="eastAsia"/>
                 <w:lang w:val="en-US" w:eastAsia="zh-CN"/>
               </w:rPr>
             </w:pPr>
+            <w:proofErr w:type="spellStart"/>
+            <w:r>
+              <w:rPr>
+                <w:rFonts w:ascii="Arial" w:hAnsi="Arial" w:cs="Arial" w:hint="eastAsia"/>
+                <w:lang w:val="en-US" w:eastAsia="zh-CN"/>
+              </w:rPr>
+              <w:t>f</w:t>
+            </w:r>
+            <w:r>
+              <w:rPr>
+                <w:rFonts w:ascii="Arial" w:hAnsi="Arial" w:cs="Arial"/>
+                <w:lang w:val="en-US" w:eastAsia="zh-CN"/>
+              </w:rPr>
+              <w:t>ontFilePointer</w:t>
+            </w:r>
+            <w:proofErr w:type="spellEnd"/>
           </w:p>
         </w:tc>
         <w:tc>
@@ -2453,6 +2434,18 @@
                 <w:rFonts w:ascii="Arial" w:hAnsi="Arial" w:cs="Arial"/>
               </w:rPr>
             </w:pPr>
+            <w:r>
+              <w:rPr>
+                <w:rFonts w:ascii="Arial" w:hAnsi="Arial" w:cs="Arial" w:hint="eastAsia"/>
+              </w:rPr>
+              <w:t>F</w:t>
+            </w:r>
+            <w:r>
+              <w:rPr>
+                <w:rFonts w:ascii="Arial" w:hAnsi="Arial" w:cs="Arial"/>
+              </w:rPr>
+              <w:t>ILE *</w:t>
+            </w:r>
           </w:p>
         </w:tc>
         <w:tc>
@@ -2465,12 +2458,18 @@
                 <w:rFonts w:ascii="Arial" w:hAnsi="Arial" w:cs="Arial"/>
               </w:rPr>
             </w:pPr>
+            <w:r>
+              <w:rPr>
+                <w:rFonts w:ascii="Arial" w:hAnsi="Arial" w:cs="Arial"/>
+              </w:rPr>
+              <w:t>File pointer for font data</w:t>
+            </w:r>
           </w:p>
         </w:tc>
       </w:tr>
       <w:tr>
         <w:trPr>
-          <w:trHeight w:val="547"/>
+          <w:trHeight w:val="272"/>
         </w:trPr>
         <w:tc>
           <w:tcPr>
@@ -2482,6 +2481,34 @@
                 <w:rFonts w:ascii="Arial" w:hAnsi="Arial" w:cs="Arial"/>
               </w:rPr>
             </w:pPr>
+            <w:proofErr w:type="spellStart"/>
+            <w:proofErr w:type="gramStart"/>
+            <w:r>
+              <w:rPr>
+                <w:rFonts w:ascii="Arial" w:hAnsi="Arial" w:cs="Arial"/>
+              </w:rPr>
+              <w:t>fontDataIndex</w:t>
+            </w:r>
+            <w:proofErr w:type="spellEnd"/>
+            <w:r>
+              <w:rPr>
+                <w:rFonts w:ascii="Arial" w:hAnsi="Arial" w:cs="Arial"/>
+              </w:rPr>
+              <w:t>[</w:t>
+            </w:r>
+            <w:proofErr w:type="gramEnd"/>
+            <w:r>
+              <w:rPr>
+                <w:rFonts w:ascii="Arial" w:hAnsi="Arial" w:cs="Arial"/>
+              </w:rPr>
+              <w:t>256</w:t>
+            </w:r>
+            <w:r>
+              <w:rPr>
+                <w:rFonts w:ascii="Arial" w:hAnsi="Arial" w:cs="Arial"/>
+              </w:rPr>
+              <w:t>]</w:t>
+            </w:r>
           </w:p>
         </w:tc>
         <w:tc>
@@ -2494,6 +2521,18 @@
                 <w:rFonts w:ascii="Arial" w:hAnsi="Arial" w:cs="Arial"/>
               </w:rPr>
             </w:pPr>
+            <w:r>
+              <w:rPr>
+                <w:rFonts w:ascii="Arial" w:hAnsi="Arial" w:cs="Arial" w:hint="eastAsia"/>
+              </w:rPr>
+              <w:t>i</w:t>
+            </w:r>
+            <w:r>
+              <w:rPr>
+                <w:rFonts w:ascii="Arial" w:hAnsi="Arial" w:cs="Arial"/>
+              </w:rPr>
+              <w:t>nt</w:t>
+            </w:r>
           </w:p>
         </w:tc>
         <w:tc>
@@ -2506,12 +2545,102 @@
                 <w:rFonts w:ascii="Arial" w:hAnsi="Arial" w:cs="Arial"/>
               </w:rPr>
             </w:pPr>
+            <w:r>
+              <w:rPr>
+                <w:rFonts w:ascii="Arial" w:hAnsi="Arial" w:cs="Arial"/>
+              </w:rPr>
+              <w:t xml:space="preserve">An array with size of 256, start line </w:t>
+            </w:r>
+            <w:proofErr w:type="spellStart"/>
+            <w:r>
+              <w:rPr>
+                <w:rFonts w:ascii="Arial" w:hAnsi="Arial" w:cs="Arial"/>
+              </w:rPr>
+              <w:t>num</w:t>
+            </w:r>
+            <w:proofErr w:type="spellEnd"/>
+            <w:r>
+              <w:rPr>
+                <w:rFonts w:ascii="Arial" w:hAnsi="Arial" w:cs="Arial"/>
+              </w:rPr>
+              <w:t xml:space="preserve"> is </w:t>
+            </w:r>
+            <w:proofErr w:type="spellStart"/>
+            <w:r>
+              <w:rPr>
+                <w:rFonts w:ascii="Arial" w:hAnsi="Arial" w:cs="Arial"/>
+              </w:rPr>
+              <w:t>fontDataIndex</w:t>
+            </w:r>
+            <w:proofErr w:type="spellEnd"/>
+            <w:r>
+              <w:rPr>
+                <w:rFonts w:ascii="Arial" w:hAnsi="Arial" w:cs="Arial"/>
+              </w:rPr>
+              <w:t xml:space="preserve"> [</w:t>
+            </w:r>
+            <w:r>
+              <w:rPr>
+                <w:rFonts w:ascii="Arial" w:hAnsi="Arial" w:cs="Arial"/>
+              </w:rPr>
+              <w:t>2*(int) character</w:t>
+            </w:r>
+            <w:r>
+              <w:rPr>
+                <w:rFonts w:ascii="Arial" w:hAnsi="Arial" w:cs="Arial"/>
+              </w:rPr>
+              <w:t>]</w:t>
+            </w:r>
+            <w:r>
+              <w:rPr>
+                <w:rFonts w:ascii="Arial" w:hAnsi="Arial" w:cs="Arial"/>
+              </w:rPr>
+              <w:t xml:space="preserve">, end line is </w:t>
+            </w:r>
+            <w:proofErr w:type="spellStart"/>
+            <w:r>
+              <w:rPr>
+                <w:rFonts w:ascii="Arial" w:hAnsi="Arial" w:cs="Arial"/>
+              </w:rPr>
+              <w:t>fontDataIndex</w:t>
+            </w:r>
+            <w:proofErr w:type="spellEnd"/>
+            <w:r>
+              <w:rPr>
+                <w:rFonts w:ascii="Arial" w:hAnsi="Arial" w:cs="Arial"/>
+              </w:rPr>
+              <w:t xml:space="preserve"> [</w:t>
+            </w:r>
+            <w:r>
+              <w:rPr>
+                <w:rFonts w:ascii="Arial" w:hAnsi="Arial" w:cs="Arial"/>
+              </w:rPr>
+              <w:t>2*(int) character</w:t>
+            </w:r>
+            <w:r>
+              <w:rPr>
+                <w:rFonts w:ascii="Arial" w:hAnsi="Arial" w:cs="Arial"/>
+              </w:rPr>
+              <w:t xml:space="preserve"> + 1</w:t>
+            </w:r>
+            <w:r>
+              <w:rPr>
+                <w:rFonts w:ascii="Arial" w:hAnsi="Arial" w:cs="Arial"/>
+              </w:rPr>
+              <w:t>]</w:t>
+            </w:r>
+            <w:r>
+              <w:rPr>
+                <w:rFonts w:ascii="Arial" w:hAnsi="Arial" w:cs="Arial"/>
+              </w:rPr>
+              <w:t>.</w:t>
+            </w:r>
           </w:p>
         </w:tc>
       </w:tr>
       <w:tr>
         <w:trPr>
-          <w:trHeight w:val="547"/>
+          <w:trHeight w:val="235"/>
         </w:trPr>
         <w:tc>
           <w:tcPr>
@@ -2523,6 +2652,20 @@
                 <w:rFonts w:ascii="Arial" w:hAnsi="Arial" w:cs="Arial"/>
               </w:rPr>
             </w:pPr>
+            <w:proofErr w:type="spellStart"/>
+            <w:r>
+              <w:rPr>
+                <w:rFonts w:ascii="Arial" w:hAnsi="Arial" w:cs="Arial" w:hint="eastAsia"/>
+              </w:rPr>
+              <w:t>t</w:t>
+            </w:r>
+            <w:r>
+              <w:rPr>
+                <w:rFonts w:ascii="Arial" w:hAnsi="Arial" w:cs="Arial"/>
+              </w:rPr>
+              <w:t>extFilePointer</w:t>
+            </w:r>
+            <w:proofErr w:type="spellEnd"/>
           </w:p>
         </w:tc>
         <w:tc>
@@ -2535,6 +2678,18 @@
                 <w:rFonts w:ascii="Arial" w:hAnsi="Arial" w:cs="Arial"/>
               </w:rPr>
             </w:pPr>
+            <w:r>
+              <w:rPr>
+                <w:rFonts w:ascii="Arial" w:hAnsi="Arial" w:cs="Arial" w:hint="eastAsia"/>
+              </w:rPr>
+              <w:t>F</w:t>
+            </w:r>
+            <w:r>
+              <w:rPr>
+                <w:rFonts w:ascii="Arial" w:hAnsi="Arial" w:cs="Arial"/>
+              </w:rPr>
+              <w:t>ILE *</w:t>
+            </w:r>
           </w:p>
         </w:tc>
         <w:tc>
@@ -2547,12 +2702,24 @@
                 <w:rFonts w:ascii="Arial" w:hAnsi="Arial" w:cs="Arial"/>
               </w:rPr>
             </w:pPr>
+            <w:r>
+              <w:rPr>
+                <w:rFonts w:ascii="Arial" w:hAnsi="Arial" w:cs="Arial" w:hint="eastAsia"/>
+              </w:rPr>
+              <w:t>F</w:t>
+            </w:r>
+            <w:r>
+              <w:rPr>
+                <w:rFonts w:ascii="Arial" w:hAnsi="Arial" w:cs="Arial"/>
+              </w:rPr>
+              <w:t>ile pointer for text file</w:t>
+            </w:r>
           </w:p>
         </w:tc>
       </w:tr>
       <w:tr>
         <w:trPr>
-          <w:trHeight w:val="547"/>
+          <w:trHeight w:val="197"/>
         </w:trPr>
         <w:tc>
           <w:tcPr>
@@ -2564,6 +2731,26 @@
                 <w:rFonts w:ascii="Arial" w:hAnsi="Arial" w:cs="Arial"/>
               </w:rPr>
             </w:pPr>
+            <w:proofErr w:type="spellStart"/>
+            <w:r>
+              <w:rPr>
+                <w:rFonts w:ascii="Arial" w:hAnsi="Arial" w:cs="Arial"/>
+              </w:rPr>
+              <w:t>positionX</w:t>
+            </w:r>
+            <w:r>
+              <w:rPr>
+                <w:rFonts w:ascii="Arial" w:hAnsi="Arial" w:cs="Arial" w:hint="eastAsia"/>
+              </w:rPr>
+              <w:t>O</w:t>
+            </w:r>
+            <w:r>
+              <w:rPr>
+                <w:rFonts w:ascii="Arial" w:hAnsi="Arial" w:cs="Arial"/>
+              </w:rPr>
+              <w:t>ffset</w:t>
+            </w:r>
+            <w:proofErr w:type="spellEnd"/>
           </w:p>
         </w:tc>
         <w:tc>
@@ -2576,6 +2763,12 @@
                 <w:rFonts w:ascii="Arial" w:hAnsi="Arial" w:cs="Arial"/>
               </w:rPr>
             </w:pPr>
+            <w:r>
+              <w:rPr>
+                <w:rFonts w:ascii="Arial" w:hAnsi="Arial" w:cs="Arial"/>
+              </w:rPr>
+              <w:t>Int</w:t>
+            </w:r>
           </w:p>
         </w:tc>
         <w:tc>
@@ -2588,6 +2781,191 @@
                 <w:rFonts w:ascii="Arial" w:hAnsi="Arial" w:cs="Arial"/>
               </w:rPr>
             </w:pPr>
+            <w:r>
+              <w:rPr>
+                <w:rFonts w:ascii="Arial" w:hAnsi="Arial" w:cs="Arial"/>
+              </w:rPr>
+              <w:t>The x offset of current character</w:t>
+            </w:r>
+          </w:p>
+        </w:tc>
+      </w:tr>
+      <w:tr>
+        <w:trPr>
+          <w:trHeight w:val="197"/>
+        </w:trPr>
+        <w:tc>
+          <w:tcPr>
+            <w:tcW w:w="2122" w:type="dxa"/>
+          </w:tcPr>
+          <w:p>
+            <w:pPr>
+              <w:rPr>
+                <w:rFonts w:ascii="Arial" w:hAnsi="Arial" w:cs="Arial"/>
+              </w:rPr>
+            </w:pPr>
+            <w:proofErr w:type="spellStart"/>
+            <w:r>
+              <w:rPr>
+                <w:rFonts w:ascii="Arial" w:hAnsi="Arial" w:cs="Arial" w:hint="eastAsia"/>
+              </w:rPr>
+              <w:t>p</w:t>
+            </w:r>
+            <w:r>
+              <w:rPr>
+                <w:rFonts w:ascii="Arial" w:hAnsi="Arial" w:cs="Arial"/>
+              </w:rPr>
+              <w:t>ositionYOffset</w:t>
+            </w:r>
+            <w:proofErr w:type="spellEnd"/>
+          </w:p>
+        </w:tc>
+        <w:tc>
+          <w:tcPr>
+            <w:tcW w:w="1842" w:type="dxa"/>
+          </w:tcPr>
+          <w:p>
+            <w:pPr>
+              <w:rPr>
+                <w:rFonts w:ascii="Arial" w:hAnsi="Arial" w:cs="Arial"/>
+              </w:rPr>
+            </w:pPr>
+            <w:r>
+              <w:rPr>
+                <w:rFonts w:ascii="Arial" w:hAnsi="Arial" w:cs="Arial" w:hint="eastAsia"/>
+              </w:rPr>
+              <w:t>i</w:t>
+            </w:r>
+            <w:r>
+              <w:rPr>
+                <w:rFonts w:ascii="Arial" w:hAnsi="Arial" w:cs="Arial"/>
+              </w:rPr>
+              <w:t>nt</w:t>
+            </w:r>
+          </w:p>
+        </w:tc>
+        <w:tc>
+          <w:tcPr>
+            <w:tcW w:w="5052" w:type="dxa"/>
+          </w:tcPr>
+          <w:p>
+            <w:pPr>
+              <w:rPr>
+                <w:rFonts w:ascii="Arial" w:hAnsi="Arial" w:cs="Arial"/>
+              </w:rPr>
+            </w:pPr>
+            <w:r>
+              <w:rPr>
+                <w:rFonts w:ascii="Arial" w:hAnsi="Arial" w:cs="Arial"/>
+              </w:rPr>
+              <w:t xml:space="preserve">The </w:t>
+            </w:r>
+            <w:r>
+              <w:rPr>
+                <w:rFonts w:ascii="Arial" w:hAnsi="Arial" w:cs="Arial"/>
+              </w:rPr>
+              <w:t>y</w:t>
+            </w:r>
+            <w:r>
+              <w:rPr>
+                <w:rFonts w:ascii="Arial" w:hAnsi="Arial" w:cs="Arial"/>
+              </w:rPr>
+              <w:t xml:space="preserve"> offset of current character</w:t>
+            </w:r>
+          </w:p>
+        </w:tc>
+      </w:tr>
+      <w:tr>
+        <w:trPr>
+          <w:trHeight w:val="197"/>
+        </w:trPr>
+        <w:tc>
+          <w:tcPr>
+            <w:tcW w:w="2122" w:type="dxa"/>
+          </w:tcPr>
+          <w:p>
+            <w:pPr>
+              <w:rPr>
+                <w:rFonts w:ascii="Arial" w:hAnsi="Arial" w:cs="Arial" w:hint="eastAsia"/>
+              </w:rPr>
+            </w:pPr>
+            <w:proofErr w:type="spellStart"/>
+            <w:r>
+              <w:rPr>
+                <w:rFonts w:ascii="Arial" w:hAnsi="Arial" w:cs="Arial" w:hint="eastAsia"/>
+              </w:rPr>
+              <w:t>c</w:t>
+            </w:r>
+            <w:r>
+              <w:rPr>
+                <w:rFonts w:ascii="Arial" w:hAnsi="Arial" w:cs="Arial"/>
+              </w:rPr>
+              <w:t>urrentFontDataLine</w:t>
+            </w:r>
+            <w:proofErr w:type="spellEnd"/>
+          </w:p>
+        </w:tc>
+        <w:tc>
+          <w:tcPr>
+            <w:tcW w:w="1842" w:type="dxa"/>
+          </w:tcPr>
+          <w:p>
+            <w:pPr>
+              <w:rPr>
+                <w:rFonts w:ascii="Arial" w:hAnsi="Arial" w:cs="Arial" w:hint="eastAsia"/>
+              </w:rPr>
+            </w:pPr>
+            <w:r>
+              <w:rPr>
+                <w:rFonts w:ascii="Arial" w:hAnsi="Arial" w:cs="Arial" w:hint="eastAsia"/>
+              </w:rPr>
+              <w:t>i</w:t>
+            </w:r>
+            <w:r>
+              <w:rPr>
+                <w:rFonts w:ascii="Arial" w:hAnsi="Arial" w:cs="Arial"/>
+              </w:rPr>
+              <w:t>nt</w:t>
+            </w:r>
+          </w:p>
+        </w:tc>
+        <w:tc>
+          <w:tcPr>
+            <w:tcW w:w="5052" w:type="dxa"/>
+          </w:tcPr>
+          <w:p>
+            <w:pPr>
+              <w:rPr>
+                <w:rFonts w:ascii="Arial" w:hAnsi="Arial" w:cs="Arial" w:hint="eastAsia"/>
+                <w:lang w:eastAsia="zh-CN"/>
+              </w:rPr>
+            </w:pPr>
+            <w:r>
+              <w:rPr>
+                <w:rFonts w:ascii="Arial" w:hAnsi="Arial" w:cs="Arial" w:hint="eastAsia"/>
+              </w:rPr>
+              <w:t>T</w:t>
+            </w:r>
+            <w:r>
+              <w:rPr>
+                <w:rFonts w:ascii="Arial" w:hAnsi="Arial" w:cs="Arial"/>
+              </w:rPr>
+              <w:t>he line number of current</w:t>
+            </w:r>
+            <w:r>
+              <w:rPr>
+                <w:rFonts w:ascii="Arial" w:hAnsi="Arial" w:cs="Arial" w:hint="eastAsia"/>
+                <w:lang w:eastAsia="zh-CN"/>
+              </w:rPr>
+              <w:t xml:space="preserve"> </w:t>
+            </w:r>
+            <w:r>
+              <w:rPr>
+                <w:rFonts w:ascii="Arial" w:hAnsi="Arial" w:cs="Arial"/>
+                <w:lang w:eastAsia="zh-CN"/>
+              </w:rPr>
+              <w:t>executing code</w:t>
+            </w:r>
           </w:p>
         </w:tc>
       </w:tr>
@@ -2832,9 +3210,9 @@
           <w:szCs w:val="28"/>
         </w:rPr>
         <w:drawing>
-          <wp:inline distT="0" distB="0" distL="0" distR="0" wp14:anchorId="03FEE9EF" wp14:editId="0B58A232">
-            <wp:extent cx="5251669" cy="7428263"/>
-            <wp:effectExtent l="0" t="0" r="0" b="0"/>
+          <wp:inline distT="0" distB="0" distL="0" distR="0" wp14:anchorId="03FEE9EF" wp14:editId="1A6712FF">
+            <wp:extent cx="5294124" cy="7488165"/>
+            <wp:effectExtent l="0" t="0" r="1905" b="5080"/>
             <wp:docPr id="1" name="图片 1"/>
             <wp:cNvGraphicFramePr>
               <a:graphicFrameLocks xmlns:a="http://schemas.openxmlformats.org/drawingml/2006/main" noChangeAspect="1"/>
@@ -2861,7 +3239,7 @@
                   <pic:spPr>
                     <a:xfrm>
                       <a:off x="0" y="0"/>
-                      <a:ext cx="5294124" cy="7488313"/>
+                      <a:ext cx="5294124" cy="7488165"/>
                     </a:xfrm>
                     <a:prstGeom prst="rect">
                       <a:avLst/>

</xml_diff>